<commit_message>
Added mail sending with changed data, changing html templates, word templates...
</commit_message>
<xml_diff>
--- a/Pdf_project/Template/template.docx
+++ b/Pdf_project/Template/template.docx
@@ -140,7 +140,6 @@
                 <w:lang w:val="en-GB"/>
               </w:rPr>
             </w:pPr>
-            <w:bookmarkStart w:id="0" w:name="NameF"/>
             <w:r>
               <w:rPr>
                 <w:rStyle w:val="Fett"/>
@@ -165,8 +164,6 @@
                 <w:lang w:val="en-GB"/>
               </w:rPr>
             </w:pPr>
-            <w:bookmarkStart w:id="1" w:name="NameS"/>
-            <w:bookmarkEnd w:id="0"/>
             <w:r>
               <w:rPr>
                 <w:rStyle w:val="Fett"/>
@@ -191,8 +188,6 @@
                 <w:lang w:val="en-GB"/>
               </w:rPr>
             </w:pPr>
-            <w:bookmarkStart w:id="2" w:name="Street"/>
-            <w:bookmarkEnd w:id="1"/>
             <w:r>
               <w:rPr>
                 <w:rStyle w:val="Fett"/>
@@ -239,8 +234,6 @@
                 <w:lang w:val="en-GB"/>
               </w:rPr>
             </w:pPr>
-            <w:bookmarkStart w:id="3" w:name="Zip"/>
-            <w:bookmarkEnd w:id="2"/>
             <w:r>
               <w:rPr>
                 <w:rStyle w:val="Fett"/>
@@ -249,21 +242,8 @@
                 <w:szCs w:val="22"/>
                 <w:lang w:val="en-GB"/>
               </w:rPr>
-              <w:t xml:space="preserve">##AGZIP## </w:t>
+              <w:t>##AGZIP## ##AGCITY##</w:t>
             </w:r>
-            <w:bookmarkStart w:id="4" w:name="City"/>
-            <w:bookmarkEnd w:id="3"/>
-            <w:r>
-              <w:rPr>
-                <w:rStyle w:val="Fett"/>
-                <w:rFonts w:asciiTheme="minorHAnsi" w:hAnsiTheme="minorHAnsi" w:cstheme="minorHAnsi"/>
-                <w:sz w:val="22"/>
-                <w:szCs w:val="22"/>
-                <w:lang w:val="en-GB"/>
-              </w:rPr>
-              <w:t>##AGCITY##</w:t>
-            </w:r>
-            <w:bookmarkEnd w:id="4"/>
           </w:p>
           <w:p>
             <w:pPr>
@@ -278,7 +258,6 @@
                 <w:lang w:val="en-GB"/>
               </w:rPr>
             </w:pPr>
-            <w:bookmarkStart w:id="5" w:name="Country"/>
             <w:r>
               <w:rPr>
                 <w:rStyle w:val="Fett"/>
@@ -311,7 +290,6 @@
               </w:rPr>
               <w:t>##</w:t>
             </w:r>
-            <w:bookmarkEnd w:id="5"/>
           </w:p>
         </w:tc>
       </w:tr>
@@ -333,7 +311,7 @@
               <w:rPr>
                 <w:rFonts w:asciiTheme="minorHAnsi" w:hAnsiTheme="minorHAnsi" w:cstheme="minorHAnsi"/>
                 <w:i/>
-                <w:sz w:val="22"/>
+                <w:sz w:val="20"/>
                 <w:szCs w:val="22"/>
               </w:rPr>
             </w:pPr>
@@ -346,6 +324,60 @@
               </w:rPr>
               <w:t>vertreten durch</w:t>
             </w:r>
+          </w:p>
+          <w:p>
+            <w:pPr>
+              <w:pStyle w:val="Standard-OhneAbsatz"/>
+              <w:spacing w:before="120" w:after="120"/>
+              <w:jc w:val="center"/>
+              <w:rPr>
+                <w:rFonts w:asciiTheme="minorHAnsi" w:hAnsiTheme="minorHAnsi" w:cstheme="minorHAnsi"/>
+                <w:i/>
+                <w:sz w:val="20"/>
+                <w:szCs w:val="22"/>
+              </w:rPr>
+            </w:pPr>
+          </w:p>
+          <w:p>
+            <w:pPr>
+              <w:pStyle w:val="Standard-OhneAbsatz"/>
+              <w:spacing w:before="120" w:after="120"/>
+              <w:jc w:val="center"/>
+              <w:rPr>
+                <w:rFonts w:asciiTheme="minorHAnsi" w:hAnsiTheme="minorHAnsi" w:cstheme="minorHAnsi"/>
+                <w:i/>
+                <w:sz w:val="22"/>
+                <w:szCs w:val="22"/>
+              </w:rPr>
+            </w:pPr>
+            <w:bookmarkStart w:id="0" w:name="_GoBack"/>
+            <w:r>
+              <w:rPr>
+                <w:rFonts w:asciiTheme="minorHAnsi" w:hAnsiTheme="minorHAnsi" w:cstheme="minorHAnsi"/>
+                <w:sz w:val="22"/>
+                <w:szCs w:val="22"/>
+              </w:rPr>
+              <w:t>##</w:t>
+            </w:r>
+            <w:proofErr w:type="spellStart"/>
+            <w:r>
+              <w:rPr>
+                <w:rFonts w:asciiTheme="minorHAnsi" w:hAnsiTheme="minorHAnsi" w:cstheme="minorHAnsi"/>
+                <w:sz w:val="22"/>
+                <w:szCs w:val="22"/>
+              </w:rPr>
+              <w:t>ContractUser</w:t>
+            </w:r>
+            <w:proofErr w:type="spellEnd"/>
+            <w:r>
+              <w:rPr>
+                <w:rFonts w:asciiTheme="minorHAnsi" w:hAnsiTheme="minorHAnsi" w:cstheme="minorHAnsi"/>
+                <w:sz w:val="22"/>
+                <w:szCs w:val="22"/>
+              </w:rPr>
+              <w:t>##</w:t>
+            </w:r>
+            <w:bookmarkEnd w:id="0"/>
           </w:p>
         </w:tc>
       </w:tr>
@@ -366,8 +398,6 @@
                 <w:szCs w:val="22"/>
               </w:rPr>
             </w:pPr>
-            <w:bookmarkStart w:id="6" w:name="Contact"/>
-            <w:bookmarkStart w:id="7" w:name="_GoBack"/>
             <w:r>
               <w:rPr>
                 <w:rFonts w:asciiTheme="minorHAnsi" w:hAnsiTheme="minorHAnsi" w:cstheme="minorHAnsi"/>
@@ -376,8 +406,6 @@
               </w:rPr>
               <w:t>##AGCONTACT##</w:t>
             </w:r>
-            <w:bookmarkEnd w:id="6"/>
-            <w:bookmarkEnd w:id="7"/>
           </w:p>
         </w:tc>
       </w:tr>
@@ -563,6 +591,7 @@
                 <w:szCs w:val="22"/>
               </w:rPr>
             </w:pPr>
+            <w:proofErr w:type="spellStart"/>
             <w:r>
               <w:rPr>
                 <w:rStyle w:val="Fett"/>
@@ -579,7 +608,17 @@
                 <w:sz w:val="22"/>
                 <w:szCs w:val="22"/>
               </w:rPr>
-              <w:t>ope-Software GmbH</w:t>
+              <w:t>ope</w:t>
+            </w:r>
+            <w:proofErr w:type="spellEnd"/>
+            <w:r>
+              <w:rPr>
+                <w:rStyle w:val="Fett"/>
+                <w:rFonts w:asciiTheme="minorHAnsi" w:hAnsiTheme="minorHAnsi" w:cstheme="minorHAnsi"/>
+                <w:sz w:val="22"/>
+                <w:szCs w:val="22"/>
+              </w:rPr>
+              <w:t>-Software GmbH</w:t>
             </w:r>
           </w:p>
           <w:p>
@@ -856,7 +895,21 @@
         <w:rPr>
           <w:rStyle w:val="fontstyle01"/>
         </w:rPr>
-        <w:t xml:space="preserve">"Weitere Auftragsverarbeiter" </w:t>
+        <w:t xml:space="preserve">"Weitere </w:t>
+      </w:r>
+      <w:proofErr w:type="spellStart"/>
+      <w:r>
+        <w:rPr>
+          <w:rStyle w:val="fontstyle01"/>
+        </w:rPr>
+        <w:t>Auftragsverarbeiter</w:t>
+      </w:r>
+      <w:proofErr w:type="spellEnd"/>
+      <w:r>
+        <w:rPr>
+          <w:rStyle w:val="fontstyle01"/>
+        </w:rPr>
+        <w:t xml:space="preserve">" </w:t>
       </w:r>
       <w:r>
         <w:rPr>
@@ -1824,7 +1877,29 @@
           <w:sz w:val="22"/>
           <w:szCs w:val="24"/>
         </w:rPr>
-        <w:t>ein Drittland oder Hinzuziehung dort befindlicher Auftragsverarbeiter, dass die Einhaltung der</w:t>
+        <w:t xml:space="preserve">ein Drittland oder Hinzuziehung dort befindlicher </w:t>
+      </w:r>
+      <w:proofErr w:type="spellStart"/>
+      <w:r>
+        <w:rPr>
+          <w:rStyle w:val="fontstyle01"/>
+          <w:rFonts w:asciiTheme="minorHAnsi" w:hAnsiTheme="minorHAnsi" w:cstheme="minorHAnsi"/>
+          <w:color w:val="auto"/>
+          <w:sz w:val="22"/>
+          <w:szCs w:val="24"/>
+        </w:rPr>
+        <w:t>Auftragsverarbeiter</w:t>
+      </w:r>
+      <w:proofErr w:type="spellEnd"/>
+      <w:r>
+        <w:rPr>
+          <w:rStyle w:val="fontstyle01"/>
+          <w:rFonts w:asciiTheme="minorHAnsi" w:hAnsiTheme="minorHAnsi" w:cstheme="minorHAnsi"/>
+          <w:color w:val="auto"/>
+          <w:sz w:val="22"/>
+          <w:szCs w:val="24"/>
+        </w:rPr>
+        <w:t>, dass die Einhaltung der</w:t>
       </w:r>
       <w:r>
         <w:t xml:space="preserve"> </w:t>
@@ -1850,7 +1925,29 @@
           <w:sz w:val="22"/>
           <w:szCs w:val="24"/>
         </w:rPr>
-        <w:t>Verlagerung in ein Drittland oder die Einbeziehung von Auftragsverarbeitern in einem Drittland</w:t>
+        <w:t xml:space="preserve">Verlagerung in ein Drittland oder die Einbeziehung von </w:t>
+      </w:r>
+      <w:proofErr w:type="spellStart"/>
+      <w:r>
+        <w:rPr>
+          <w:rStyle w:val="fontstyle01"/>
+          <w:rFonts w:asciiTheme="minorHAnsi" w:hAnsiTheme="minorHAnsi" w:cstheme="minorHAnsi"/>
+          <w:color w:val="auto"/>
+          <w:sz w:val="22"/>
+          <w:szCs w:val="24"/>
+        </w:rPr>
+        <w:t>Auftragsverarbeitern</w:t>
+      </w:r>
+      <w:proofErr w:type="spellEnd"/>
+      <w:r>
+        <w:rPr>
+          <w:rStyle w:val="fontstyle01"/>
+          <w:rFonts w:asciiTheme="minorHAnsi" w:hAnsiTheme="minorHAnsi" w:cstheme="minorHAnsi"/>
+          <w:color w:val="auto"/>
+          <w:sz w:val="22"/>
+          <w:szCs w:val="24"/>
+        </w:rPr>
+        <w:t xml:space="preserve"> in einem Drittland</w:t>
       </w:r>
       <w:r>
         <w:t xml:space="preserve"> </w:t>
@@ -2853,8 +2950,16 @@
           <w:rFonts w:asciiTheme="minorHAnsi" w:hAnsiTheme="minorHAnsi" w:cstheme="minorHAnsi"/>
         </w:rPr>
         <w:lastRenderedPageBreak/>
-        <w:t>Einbeziehung weiterer Auftragsverarbeiter</w:t>
-      </w:r>
+        <w:t xml:space="preserve">Einbeziehung weiterer </w:t>
+      </w:r>
+      <w:proofErr w:type="spellStart"/>
+      <w:r>
+        <w:rPr>
+          <w:rFonts w:asciiTheme="minorHAnsi" w:hAnsiTheme="minorHAnsi" w:cstheme="minorHAnsi"/>
+        </w:rPr>
+        <w:t>Auftragsverarbeiter</w:t>
+      </w:r>
+      <w:proofErr w:type="spellEnd"/>
     </w:p>
     <w:p>
       <w:pPr>
@@ -2892,7 +2997,29 @@
           <w:sz w:val="22"/>
           <w:szCs w:val="24"/>
         </w:rPr>
-        <w:t>ausgewiesenen Auftragsverarbeiter hinzuzuziehen, welche direkt mit der Verarbeitung von</w:t>
+        <w:t xml:space="preserve">ausgewiesenen </w:t>
+      </w:r>
+      <w:proofErr w:type="spellStart"/>
+      <w:r>
+        <w:rPr>
+          <w:rStyle w:val="fontstyle01"/>
+          <w:rFonts w:asciiTheme="minorHAnsi" w:hAnsiTheme="minorHAnsi" w:cstheme="minorHAnsi"/>
+          <w:color w:val="auto"/>
+          <w:sz w:val="22"/>
+          <w:szCs w:val="24"/>
+        </w:rPr>
+        <w:t>Auftragsverarbeiter</w:t>
+      </w:r>
+      <w:proofErr w:type="spellEnd"/>
+      <w:r>
+        <w:rPr>
+          <w:rStyle w:val="fontstyle01"/>
+          <w:rFonts w:asciiTheme="minorHAnsi" w:hAnsiTheme="minorHAnsi" w:cstheme="minorHAnsi"/>
+          <w:color w:val="auto"/>
+          <w:sz w:val="22"/>
+          <w:szCs w:val="24"/>
+        </w:rPr>
+        <w:t xml:space="preserve"> hinzuzuziehen, welche direkt mit der Verarbeitung von</w:t>
       </w:r>
       <w:r>
         <w:t xml:space="preserve"> </w:t>
@@ -2918,7 +3045,29 @@
           <w:sz w:val="22"/>
           <w:szCs w:val="24"/>
         </w:rPr>
-        <w:t>Widerspruch des AG, gilt die Beauftragung der weiteren Auftragsverarbeiter als genehmigt.</w:t>
+        <w:t xml:space="preserve">Widerspruch des AG, gilt die Beauftragung der weiteren </w:t>
+      </w:r>
+      <w:proofErr w:type="spellStart"/>
+      <w:r>
+        <w:rPr>
+          <w:rStyle w:val="fontstyle01"/>
+          <w:rFonts w:asciiTheme="minorHAnsi" w:hAnsiTheme="minorHAnsi" w:cstheme="minorHAnsi"/>
+          <w:color w:val="auto"/>
+          <w:sz w:val="22"/>
+          <w:szCs w:val="24"/>
+        </w:rPr>
+        <w:t>Auftragsverarbeiter</w:t>
+      </w:r>
+      <w:proofErr w:type="spellEnd"/>
+      <w:r>
+        <w:rPr>
+          <w:rStyle w:val="fontstyle01"/>
+          <w:rFonts w:asciiTheme="minorHAnsi" w:hAnsiTheme="minorHAnsi" w:cstheme="minorHAnsi"/>
+          <w:color w:val="auto"/>
+          <w:sz w:val="22"/>
+          <w:szCs w:val="24"/>
+        </w:rPr>
+        <w:t xml:space="preserve"> als genehmigt.</w:t>
       </w:r>
       <w:r>
         <w:t xml:space="preserve"> </w:t>
@@ -2943,7 +3092,29 @@
           <w:sz w:val="22"/>
           <w:szCs w:val="24"/>
         </w:rPr>
-        <w:t>Als hinzugezogene Auftragsverarbeiter im Sinne dieser Regelung sind solche Dienstleister</w:t>
+        <w:t xml:space="preserve">Als hinzugezogene </w:t>
+      </w:r>
+      <w:proofErr w:type="spellStart"/>
+      <w:r>
+        <w:rPr>
+          <w:rStyle w:val="fontstyle01"/>
+          <w:rFonts w:asciiTheme="minorHAnsi" w:hAnsiTheme="minorHAnsi" w:cstheme="minorHAnsi"/>
+          <w:color w:val="auto"/>
+          <w:sz w:val="22"/>
+          <w:szCs w:val="24"/>
+        </w:rPr>
+        <w:t>Auftragsverarbeiter</w:t>
+      </w:r>
+      <w:proofErr w:type="spellEnd"/>
+      <w:r>
+        <w:rPr>
+          <w:rStyle w:val="fontstyle01"/>
+          <w:rFonts w:asciiTheme="minorHAnsi" w:hAnsiTheme="minorHAnsi" w:cstheme="minorHAnsi"/>
+          <w:color w:val="auto"/>
+          <w:sz w:val="22"/>
+          <w:szCs w:val="24"/>
+        </w:rPr>
+        <w:t xml:space="preserve"> im Sinne dieser Regelung sind solche Dienstleister</w:t>
       </w:r>
       <w:r>
         <w:t xml:space="preserve"> </w:t>
@@ -3085,33 +3256,89 @@
           <w:sz w:val="22"/>
           <w:szCs w:val="24"/>
         </w:rPr>
-        <w:t>Zieht es der Auftragsverarbeiter in Erwägung, die Dienste eines weiteren</w:t>
-      </w:r>
-      <w:r>
-        <w:t xml:space="preserve"> </w:t>
-      </w:r>
-      <w:r>
-        <w:rPr>
-          <w:rStyle w:val="fontstyle01"/>
-          <w:rFonts w:asciiTheme="minorHAnsi" w:hAnsiTheme="minorHAnsi" w:cstheme="minorHAnsi"/>
-          <w:color w:val="auto"/>
-          <w:sz w:val="22"/>
-          <w:szCs w:val="24"/>
-        </w:rPr>
-        <w:t>Auftragsverarbeiters hinzuzuziehen, um bestimmte Verarbeitungstätigkeiten im Namen des</w:t>
-      </w:r>
-      <w:r>
-        <w:t xml:space="preserve"> </w:t>
-      </w:r>
-      <w:r>
-        <w:rPr>
-          <w:rStyle w:val="fontstyle01"/>
-          <w:rFonts w:asciiTheme="minorHAnsi" w:hAnsiTheme="minorHAnsi" w:cstheme="minorHAnsi"/>
-          <w:color w:val="auto"/>
-          <w:sz w:val="22"/>
-          <w:szCs w:val="24"/>
-        </w:rPr>
-        <w:t>AG auszuführen, so wird der AN diesem weiteren Auftragsverarbeiter im Wege eines Vertrags</w:t>
+        <w:t xml:space="preserve">Zieht es der </w:t>
+      </w:r>
+      <w:proofErr w:type="spellStart"/>
+      <w:r>
+        <w:rPr>
+          <w:rStyle w:val="fontstyle01"/>
+          <w:rFonts w:asciiTheme="minorHAnsi" w:hAnsiTheme="minorHAnsi" w:cstheme="minorHAnsi"/>
+          <w:color w:val="auto"/>
+          <w:sz w:val="22"/>
+          <w:szCs w:val="24"/>
+        </w:rPr>
+        <w:t>Auftragsverarbeiter</w:t>
+      </w:r>
+      <w:proofErr w:type="spellEnd"/>
+      <w:r>
+        <w:rPr>
+          <w:rStyle w:val="fontstyle01"/>
+          <w:rFonts w:asciiTheme="minorHAnsi" w:hAnsiTheme="minorHAnsi" w:cstheme="minorHAnsi"/>
+          <w:color w:val="auto"/>
+          <w:sz w:val="22"/>
+          <w:szCs w:val="24"/>
+        </w:rPr>
+        <w:t xml:space="preserve"> in Erwägung, die Dienste eines weiteren</w:t>
+      </w:r>
+      <w:r>
+        <w:t xml:space="preserve"> </w:t>
+      </w:r>
+      <w:proofErr w:type="spellStart"/>
+      <w:r>
+        <w:rPr>
+          <w:rStyle w:val="fontstyle01"/>
+          <w:rFonts w:asciiTheme="minorHAnsi" w:hAnsiTheme="minorHAnsi" w:cstheme="minorHAnsi"/>
+          <w:color w:val="auto"/>
+          <w:sz w:val="22"/>
+          <w:szCs w:val="24"/>
+        </w:rPr>
+        <w:t>Auftragsverarbeiters</w:t>
+      </w:r>
+      <w:proofErr w:type="spellEnd"/>
+      <w:r>
+        <w:rPr>
+          <w:rStyle w:val="fontstyle01"/>
+          <w:rFonts w:asciiTheme="minorHAnsi" w:hAnsiTheme="minorHAnsi" w:cstheme="minorHAnsi"/>
+          <w:color w:val="auto"/>
+          <w:sz w:val="22"/>
+          <w:szCs w:val="24"/>
+        </w:rPr>
+        <w:t xml:space="preserve"> hinzuzuziehen, um bestimmte Verarbeitungstätigkeiten im Namen des</w:t>
+      </w:r>
+      <w:r>
+        <w:t xml:space="preserve"> </w:t>
+      </w:r>
+      <w:r>
+        <w:rPr>
+          <w:rStyle w:val="fontstyle01"/>
+          <w:rFonts w:asciiTheme="minorHAnsi" w:hAnsiTheme="minorHAnsi" w:cstheme="minorHAnsi"/>
+          <w:color w:val="auto"/>
+          <w:sz w:val="22"/>
+          <w:szCs w:val="24"/>
+        </w:rPr>
+        <w:t xml:space="preserve">AG auszuführen, so wird der AN diesem weiteren </w:t>
+      </w:r>
+      <w:proofErr w:type="spellStart"/>
+      <w:r>
+        <w:rPr>
+          <w:rStyle w:val="fontstyle01"/>
+          <w:rFonts w:asciiTheme="minorHAnsi" w:hAnsiTheme="minorHAnsi" w:cstheme="minorHAnsi"/>
+          <w:color w:val="auto"/>
+          <w:sz w:val="22"/>
+          <w:szCs w:val="24"/>
+        </w:rPr>
+        <w:t>Auftragsverarbeiter</w:t>
+      </w:r>
+      <w:proofErr w:type="spellEnd"/>
+      <w:r>
+        <w:rPr>
+          <w:rStyle w:val="fontstyle01"/>
+          <w:rFonts w:asciiTheme="minorHAnsi" w:hAnsiTheme="minorHAnsi" w:cstheme="minorHAnsi"/>
+          <w:color w:val="auto"/>
+          <w:sz w:val="22"/>
+          <w:szCs w:val="24"/>
+        </w:rPr>
+        <w:t xml:space="preserve"> im Wege eines Vertrags</w:t>
       </w:r>
       <w:r>
         <w:t xml:space="preserve"> </w:t>
@@ -3202,20 +3429,64 @@
           <w:sz w:val="22"/>
           <w:szCs w:val="24"/>
         </w:rPr>
-        <w:t>Auftragsverarbeitung hat der AN auch hinzugezogenen Auftragsverarbeitern fortwährend</w:t>
-      </w:r>
-      <w:r>
-        <w:t xml:space="preserve"> </w:t>
-      </w:r>
-      <w:r>
-        <w:rPr>
-          <w:rStyle w:val="fontstyle01"/>
-          <w:rFonts w:asciiTheme="minorHAnsi" w:hAnsiTheme="minorHAnsi" w:cstheme="minorHAnsi"/>
-          <w:color w:val="auto"/>
-          <w:sz w:val="22"/>
-          <w:szCs w:val="24"/>
-        </w:rPr>
-        <w:t>aufzuerlegen. Kommt der hinzugezogene Auftragsverarbeiter seinen Pflichten nicht nach oder</w:t>
+        <w:t xml:space="preserve">Auftragsverarbeitung hat der AN auch hinzugezogenen </w:t>
+      </w:r>
+      <w:proofErr w:type="spellStart"/>
+      <w:r>
+        <w:rPr>
+          <w:rStyle w:val="fontstyle01"/>
+          <w:rFonts w:asciiTheme="minorHAnsi" w:hAnsiTheme="minorHAnsi" w:cstheme="minorHAnsi"/>
+          <w:color w:val="auto"/>
+          <w:sz w:val="22"/>
+          <w:szCs w:val="24"/>
+        </w:rPr>
+        <w:t>Auftragsverarbeitern</w:t>
+      </w:r>
+      <w:proofErr w:type="spellEnd"/>
+      <w:r>
+        <w:rPr>
+          <w:rStyle w:val="fontstyle01"/>
+          <w:rFonts w:asciiTheme="minorHAnsi" w:hAnsiTheme="minorHAnsi" w:cstheme="minorHAnsi"/>
+          <w:color w:val="auto"/>
+          <w:sz w:val="22"/>
+          <w:szCs w:val="24"/>
+        </w:rPr>
+        <w:t xml:space="preserve"> fortwährend</w:t>
+      </w:r>
+      <w:r>
+        <w:t xml:space="preserve"> </w:t>
+      </w:r>
+      <w:r>
+        <w:rPr>
+          <w:rStyle w:val="fontstyle01"/>
+          <w:rFonts w:asciiTheme="minorHAnsi" w:hAnsiTheme="minorHAnsi" w:cstheme="minorHAnsi"/>
+          <w:color w:val="auto"/>
+          <w:sz w:val="22"/>
+          <w:szCs w:val="24"/>
+        </w:rPr>
+        <w:t xml:space="preserve">aufzuerlegen. Kommt der hinzugezogene </w:t>
+      </w:r>
+      <w:proofErr w:type="spellStart"/>
+      <w:r>
+        <w:rPr>
+          <w:rStyle w:val="fontstyle01"/>
+          <w:rFonts w:asciiTheme="minorHAnsi" w:hAnsiTheme="minorHAnsi" w:cstheme="minorHAnsi"/>
+          <w:color w:val="auto"/>
+          <w:sz w:val="22"/>
+          <w:szCs w:val="24"/>
+        </w:rPr>
+        <w:t>Auftragsverarbeiter</w:t>
+      </w:r>
+      <w:proofErr w:type="spellEnd"/>
+      <w:r>
+        <w:rPr>
+          <w:rStyle w:val="fontstyle01"/>
+          <w:rFonts w:asciiTheme="minorHAnsi" w:hAnsiTheme="minorHAnsi" w:cstheme="minorHAnsi"/>
+          <w:color w:val="auto"/>
+          <w:sz w:val="22"/>
+          <w:szCs w:val="24"/>
+        </w:rPr>
+        <w:t xml:space="preserve"> seinen Pflichten nicht nach oder</w:t>
       </w:r>
       <w:r>
         <w:t xml:space="preserve"> </w:t>
@@ -3271,15 +3542,27 @@
       <w:r>
         <w:t xml:space="preserve"> </w:t>
       </w:r>
-      <w:r>
-        <w:rPr>
-          <w:rStyle w:val="fontstyle01"/>
-          <w:rFonts w:asciiTheme="minorHAnsi" w:hAnsiTheme="minorHAnsi" w:cstheme="minorHAnsi"/>
-          <w:color w:val="auto"/>
-          <w:sz w:val="22"/>
-          <w:szCs w:val="24"/>
-        </w:rPr>
-        <w:t>Auftragsverarbeiter ist erst mit Vorliegen der Genehmigung des AG über die Hinzuziehung und</w:t>
+      <w:proofErr w:type="spellStart"/>
+      <w:r>
+        <w:rPr>
+          <w:rStyle w:val="fontstyle01"/>
+          <w:rFonts w:asciiTheme="minorHAnsi" w:hAnsiTheme="minorHAnsi" w:cstheme="minorHAnsi"/>
+          <w:color w:val="auto"/>
+          <w:sz w:val="22"/>
+          <w:szCs w:val="24"/>
+        </w:rPr>
+        <w:t>Auftragsverarbeiter</w:t>
+      </w:r>
+      <w:proofErr w:type="spellEnd"/>
+      <w:r>
+        <w:rPr>
+          <w:rStyle w:val="fontstyle01"/>
+          <w:rFonts w:asciiTheme="minorHAnsi" w:hAnsiTheme="minorHAnsi" w:cstheme="minorHAnsi"/>
+          <w:color w:val="auto"/>
+          <w:sz w:val="22"/>
+          <w:szCs w:val="24"/>
+        </w:rPr>
+        <w:t xml:space="preserve"> ist erst mit Vorliegen der Genehmigung des AG über die Hinzuziehung und</w:t>
       </w:r>
       <w:r>
         <w:t xml:space="preserve"> </w:t>
@@ -3318,7 +3601,29 @@
           <w:sz w:val="22"/>
           <w:szCs w:val="24"/>
         </w:rPr>
-        <w:t>hinzugezogenen Auftragsverarbeiter, wobei der AN berechtigt ist, Preise und Vergütungen</w:t>
+        <w:t xml:space="preserve">hinzugezogenen </w:t>
+      </w:r>
+      <w:proofErr w:type="spellStart"/>
+      <w:r>
+        <w:rPr>
+          <w:rStyle w:val="fontstyle01"/>
+          <w:rFonts w:asciiTheme="minorHAnsi" w:hAnsiTheme="minorHAnsi" w:cstheme="minorHAnsi"/>
+          <w:color w:val="auto"/>
+          <w:sz w:val="22"/>
+          <w:szCs w:val="24"/>
+        </w:rPr>
+        <w:t>Auftragsverarbeiter</w:t>
+      </w:r>
+      <w:proofErr w:type="spellEnd"/>
+      <w:r>
+        <w:rPr>
+          <w:rStyle w:val="fontstyle01"/>
+          <w:rFonts w:asciiTheme="minorHAnsi" w:hAnsiTheme="minorHAnsi" w:cstheme="minorHAnsi"/>
+          <w:color w:val="auto"/>
+          <w:sz w:val="22"/>
+          <w:szCs w:val="24"/>
+        </w:rPr>
+        <w:t>, wobei der AN berechtigt ist, Preise und Vergütungen</w:t>
       </w:r>
       <w:r>
         <w:t xml:space="preserve"> </w:t>
@@ -3356,7 +3661,29 @@
           <w:sz w:val="22"/>
           <w:szCs w:val="24"/>
         </w:rPr>
-        <w:t>Soll der hinzugezogene Auftragsverarbeiter außerhalb der Europäischen Union oder des</w:t>
+        <w:t xml:space="preserve">Soll der hinzugezogene </w:t>
+      </w:r>
+      <w:proofErr w:type="spellStart"/>
+      <w:r>
+        <w:rPr>
+          <w:rStyle w:val="fontstyle01"/>
+          <w:rFonts w:asciiTheme="minorHAnsi" w:hAnsiTheme="minorHAnsi" w:cstheme="minorHAnsi"/>
+          <w:color w:val="auto"/>
+          <w:sz w:val="22"/>
+          <w:szCs w:val="24"/>
+        </w:rPr>
+        <w:t>Auftragsverarbeiter</w:t>
+      </w:r>
+      <w:proofErr w:type="spellEnd"/>
+      <w:r>
+        <w:rPr>
+          <w:rStyle w:val="fontstyle01"/>
+          <w:rFonts w:asciiTheme="minorHAnsi" w:hAnsiTheme="minorHAnsi" w:cstheme="minorHAnsi"/>
+          <w:color w:val="auto"/>
+          <w:sz w:val="22"/>
+          <w:szCs w:val="24"/>
+        </w:rPr>
+        <w:t xml:space="preserve"> außerhalb der Europäischen Union oder des</w:t>
       </w:r>
       <w:r>
         <w:t xml:space="preserve"> </w:t>
@@ -3413,7 +3740,29 @@
           <w:sz w:val="22"/>
           <w:szCs w:val="24"/>
         </w:rPr>
-        <w:t>Der AN hat die Auftragsverarbeiter, welche er hinzuzuziehen gedenkt, in Anlage 2</w:t>
+        <w:t xml:space="preserve">Der AN hat die </w:t>
+      </w:r>
+      <w:proofErr w:type="spellStart"/>
+      <w:r>
+        <w:rPr>
+          <w:rStyle w:val="fontstyle01"/>
+          <w:rFonts w:asciiTheme="minorHAnsi" w:hAnsiTheme="minorHAnsi" w:cstheme="minorHAnsi"/>
+          <w:color w:val="auto"/>
+          <w:sz w:val="22"/>
+          <w:szCs w:val="24"/>
+        </w:rPr>
+        <w:t>Auftragsverarbeiter</w:t>
+      </w:r>
+      <w:proofErr w:type="spellEnd"/>
+      <w:r>
+        <w:rPr>
+          <w:rStyle w:val="fontstyle01"/>
+          <w:rFonts w:asciiTheme="minorHAnsi" w:hAnsiTheme="minorHAnsi" w:cstheme="minorHAnsi"/>
+          <w:color w:val="auto"/>
+          <w:sz w:val="22"/>
+          <w:szCs w:val="24"/>
+        </w:rPr>
+        <w:t>, welche er hinzuzuziehen gedenkt, in Anlage 2</w:t>
       </w:r>
       <w:r>
         <w:t xml:space="preserve"> </w:t>
@@ -3843,7 +4192,15 @@
         <w:t>AN</w:t>
       </w:r>
       <w:r>
-        <w:t xml:space="preserve"> sichert zu, den </w:t>
+        <w:t xml:space="preserve"> sichert zu, </w:t>
+      </w:r>
+      <w:proofErr w:type="spellStart"/>
+      <w:r>
+        <w:t>den</w:t>
+      </w:r>
+      <w:proofErr w:type="spellEnd"/>
+      <w:r>
+        <w:t xml:space="preserve"> </w:t>
       </w:r>
       <w:r>
         <w:t>AG</w:t>
@@ -3986,7 +4343,29 @@
           <w:sz w:val="22"/>
           <w:szCs w:val="24"/>
         </w:rPr>
-        <w:t>hinzugezogene Auftragsverarbeiter zu. Dies gilt auch für die sich aus dem vorliegenden</w:t>
+        <w:t xml:space="preserve">hinzugezogene </w:t>
+      </w:r>
+      <w:proofErr w:type="spellStart"/>
+      <w:r>
+        <w:rPr>
+          <w:rStyle w:val="fontstyle01"/>
+          <w:rFonts w:asciiTheme="minorHAnsi" w:hAnsiTheme="minorHAnsi" w:cstheme="minorHAnsi"/>
+          <w:color w:val="auto"/>
+          <w:sz w:val="22"/>
+          <w:szCs w:val="24"/>
+        </w:rPr>
+        <w:t>Auftragsverarbeiter</w:t>
+      </w:r>
+      <w:proofErr w:type="spellEnd"/>
+      <w:r>
+        <w:rPr>
+          <w:rStyle w:val="fontstyle01"/>
+          <w:rFonts w:asciiTheme="minorHAnsi" w:hAnsiTheme="minorHAnsi" w:cstheme="minorHAnsi"/>
+          <w:color w:val="auto"/>
+          <w:sz w:val="22"/>
+          <w:szCs w:val="24"/>
+        </w:rPr>
+        <w:t xml:space="preserve"> zu. Dies gilt auch für die sich aus dem vorliegenden</w:t>
       </w:r>
       <w:r>
         <w:t xml:space="preserve"> </w:t>
@@ -5154,7 +5533,7 @@
           <w:rFonts w:cstheme="minorHAnsi"/>
         </w:rPr>
       </w:pPr>
-      <w:bookmarkStart w:id="8" w:name="_Hlk513813894"/>
+      <w:bookmarkStart w:id="1" w:name="_Hlk513813894"/>
       <w:r>
         <w:rPr>
           <w:rFonts w:cstheme="minorHAnsi"/>
@@ -5346,7 +5725,15 @@
         <w:pStyle w:val="Liste11"/>
       </w:pPr>
       <w:r>
-        <w:t>Beschreibung der Weitergabekontrolle:</w:t>
+        <w:t xml:space="preserve">Beschreibung der </w:t>
+      </w:r>
+      <w:proofErr w:type="spellStart"/>
+      <w:r>
+        <w:t>Weitergabekontrolle</w:t>
+      </w:r>
+      <w:proofErr w:type="spellEnd"/>
+      <w:r>
+        <w:t>:</w:t>
       </w:r>
       <w:r>
         <w:t xml:space="preserve"> </w:t>
@@ -5421,11 +5808,16 @@
       <w:pPr>
         <w:pStyle w:val="Liste11"/>
       </w:pPr>
-      <w:r>
-        <w:t xml:space="preserve">Pseudonymisierung (Art. 32 Abs. 1 </w:t>
-      </w:r>
       <w:proofErr w:type="spellStart"/>
       <w:r>
+        <w:t>Pseudonymisierung</w:t>
+      </w:r>
+      <w:proofErr w:type="spellEnd"/>
+      <w:r>
+        <w:t xml:space="preserve"> (Art. 32 Abs. 1 </w:t>
+      </w:r>
+      <w:proofErr w:type="spellStart"/>
+      <w:r>
         <w:t>lit</w:t>
       </w:r>
       <w:proofErr w:type="spellEnd"/>
@@ -5444,8 +5836,13 @@
         <w:t>Anweisung</w:t>
       </w:r>
       <w:r>
-        <w:t>, personenbezogene Daten im Falle einer Weitergabe oder auch nach Ablauf der gesetzlichen Löschfrist möglichst zu anonymisieren / pseudonymisieren</w:t>
-      </w:r>
+        <w:t xml:space="preserve">, personenbezogene Daten im Falle einer Weitergabe oder auch nach Ablauf der gesetzlichen Löschfrist möglichst zu anonymisieren / </w:t>
+      </w:r>
+      <w:proofErr w:type="spellStart"/>
+      <w:r>
+        <w:t>pseudonymisieren</w:t>
+      </w:r>
+      <w:proofErr w:type="spellEnd"/>
     </w:p>
     <w:p>
       <w:pPr>
@@ -6326,7 +6723,7 @@
           </w:p>
         </w:tc>
       </w:tr>
-      <w:bookmarkEnd w:id="8"/>
+      <w:bookmarkEnd w:id="1"/>
     </w:tbl>
     <w:p>
       <w:pPr>
@@ -6384,7 +6781,23 @@
           <w:sz w:val="24"/>
           <w:szCs w:val="24"/>
         </w:rPr>
-        <w:t>Weiterer Auftragsverarbeiter Nr. 1:</w:t>
+        <w:t xml:space="preserve">Weiterer </w:t>
+      </w:r>
+      <w:proofErr w:type="spellStart"/>
+      <w:r>
+        <w:rPr>
+          <w:sz w:val="24"/>
+          <w:szCs w:val="24"/>
+        </w:rPr>
+        <w:t>Auftragsverarbeiter</w:t>
+      </w:r>
+      <w:proofErr w:type="spellEnd"/>
+      <w:r>
+        <w:rPr>
+          <w:sz w:val="24"/>
+          <w:szCs w:val="24"/>
+        </w:rPr>
+        <w:t xml:space="preserve"> Nr. 1:</w:t>
       </w:r>
     </w:p>
     <w:p>
@@ -6544,12 +6957,21 @@
         </w:rPr>
         <w:t xml:space="preserve">Server-Hosting, </w:t>
       </w:r>
+      <w:proofErr w:type="gramStart"/>
       <w:r>
         <w:rPr>
           <w:rFonts w:asciiTheme="minorHAnsi" w:hAnsiTheme="minorHAnsi" w:cstheme="minorHAnsi"/>
           <w:lang w:val="en-GB"/>
         </w:rPr>
-        <w:t xml:space="preserve">web-Hosting, </w:t>
+        <w:t>web</w:t>
+      </w:r>
+      <w:proofErr w:type="gramEnd"/>
+      <w:r>
+        <w:rPr>
+          <w:rFonts w:asciiTheme="minorHAnsi" w:hAnsiTheme="minorHAnsi" w:cstheme="minorHAnsi"/>
+          <w:lang w:val="en-GB"/>
+        </w:rPr>
+        <w:t xml:space="preserve">-Hosting, </w:t>
       </w:r>
       <w:proofErr w:type="spellStart"/>
       <w:r>
@@ -6597,7 +7019,23 @@
           <w:sz w:val="24"/>
           <w:szCs w:val="24"/>
         </w:rPr>
-        <w:t>iterer Auftragsverarbeiter Nr. 2</w:t>
+        <w:t xml:space="preserve">iterer </w:t>
+      </w:r>
+      <w:proofErr w:type="spellStart"/>
+      <w:r>
+        <w:rPr>
+          <w:sz w:val="24"/>
+          <w:szCs w:val="24"/>
+        </w:rPr>
+        <w:t>Auftragsverarbeiter</w:t>
+      </w:r>
+      <w:proofErr w:type="spellEnd"/>
+      <w:r>
+        <w:rPr>
+          <w:sz w:val="24"/>
+          <w:szCs w:val="24"/>
+        </w:rPr>
+        <w:t xml:space="preserve"> Nr. 2</w:t>
       </w:r>
       <w:r>
         <w:rPr>
@@ -6881,7 +7319,23 @@
           <w:sz w:val="24"/>
           <w:szCs w:val="24"/>
         </w:rPr>
-        <w:t>iterer Auftragsverarbeiter Nr. 3</w:t>
+        <w:t xml:space="preserve">iterer </w:t>
+      </w:r>
+      <w:proofErr w:type="spellStart"/>
+      <w:r>
+        <w:rPr>
+          <w:sz w:val="24"/>
+          <w:szCs w:val="24"/>
+        </w:rPr>
+        <w:t>Auftragsverarbeiter</w:t>
+      </w:r>
+      <w:proofErr w:type="spellEnd"/>
+      <w:r>
+        <w:rPr>
+          <w:sz w:val="24"/>
+          <w:szCs w:val="24"/>
+        </w:rPr>
+        <w:t xml:space="preserve"> Nr. 3</w:t>
       </w:r>
       <w:r>
         <w:rPr>
@@ -6948,11 +7402,19 @@
           <w:rFonts w:asciiTheme="minorHAnsi" w:hAnsiTheme="minorHAnsi" w:cstheme="minorHAnsi"/>
         </w:rPr>
       </w:pPr>
-      <w:r>
-        <w:rPr>
-          <w:rFonts w:asciiTheme="minorHAnsi" w:hAnsiTheme="minorHAnsi" w:cstheme="minorHAnsi"/>
-        </w:rPr>
-        <w:t>Elgendorfer Straße 57, 56410 Montabaur</w:t>
+      <w:proofErr w:type="spellStart"/>
+      <w:r>
+        <w:rPr>
+          <w:rFonts w:asciiTheme="minorHAnsi" w:hAnsiTheme="minorHAnsi" w:cstheme="minorHAnsi"/>
+        </w:rPr>
+        <w:t>Elgendorfer</w:t>
+      </w:r>
+      <w:proofErr w:type="spellEnd"/>
+      <w:r>
+        <w:rPr>
+          <w:rFonts w:asciiTheme="minorHAnsi" w:hAnsiTheme="minorHAnsi" w:cstheme="minorHAnsi"/>
+        </w:rPr>
+        <w:t xml:space="preserve"> Straße 57, 56410 Montabaur</w:t>
       </w:r>
       <w:r>
         <w:rPr>
@@ -7014,13 +7476,29 @@
           <w:rFonts w:asciiTheme="minorHAnsi" w:hAnsiTheme="minorHAnsi" w:cstheme="minorHAnsi"/>
           <w:lang w:val="en-GB"/>
         </w:rPr>
-        <w:t>Server-Hosting, web-</w:t>
-      </w:r>
+        <w:t xml:space="preserve">Server-Hosting, </w:t>
+      </w:r>
+      <w:proofErr w:type="gramStart"/>
       <w:r>
         <w:rPr>
           <w:rFonts w:asciiTheme="minorHAnsi" w:hAnsiTheme="minorHAnsi" w:cstheme="minorHAnsi"/>
           <w:lang w:val="en-GB"/>
         </w:rPr>
+        <w:t>web</w:t>
+      </w:r>
+      <w:proofErr w:type="gramEnd"/>
+      <w:r>
+        <w:rPr>
+          <w:rFonts w:asciiTheme="minorHAnsi" w:hAnsiTheme="minorHAnsi" w:cstheme="minorHAnsi"/>
+          <w:lang w:val="en-GB"/>
+        </w:rPr>
+        <w:t>-</w:t>
+      </w:r>
+      <w:r>
+        <w:rPr>
+          <w:rFonts w:asciiTheme="minorHAnsi" w:hAnsiTheme="minorHAnsi" w:cstheme="minorHAnsi"/>
+          <w:lang w:val="en-GB"/>
+        </w:rPr>
         <w:t>Hosting, Email-Provider</w:t>
       </w:r>
       <w:r>
@@ -7069,7 +7547,23 @@
           <w:sz w:val="24"/>
           <w:szCs w:val="24"/>
         </w:rPr>
-        <w:t>iterer Auftragsverarbeiter Nr. 4</w:t>
+        <w:t xml:space="preserve">iterer </w:t>
+      </w:r>
+      <w:proofErr w:type="spellStart"/>
+      <w:r>
+        <w:rPr>
+          <w:sz w:val="24"/>
+          <w:szCs w:val="24"/>
+        </w:rPr>
+        <w:t>Auftragsverarbeiter</w:t>
+      </w:r>
+      <w:proofErr w:type="spellEnd"/>
+      <w:r>
+        <w:rPr>
+          <w:sz w:val="24"/>
+          <w:szCs w:val="24"/>
+        </w:rPr>
+        <w:t xml:space="preserve"> Nr. 4</w:t>
       </w:r>
       <w:r>
         <w:rPr>
@@ -7103,11 +7597,19 @@
           <w:rFonts w:asciiTheme="minorHAnsi" w:hAnsiTheme="minorHAnsi" w:cstheme="minorHAnsi"/>
         </w:rPr>
       </w:pPr>
-      <w:r>
-        <w:rPr>
-          <w:rFonts w:asciiTheme="minorHAnsi" w:hAnsiTheme="minorHAnsi" w:cstheme="minorHAnsi"/>
-        </w:rPr>
-        <w:t>Hetzner Online GmbH</w:t>
+      <w:proofErr w:type="spellStart"/>
+      <w:r>
+        <w:rPr>
+          <w:rFonts w:asciiTheme="minorHAnsi" w:hAnsiTheme="minorHAnsi" w:cstheme="minorHAnsi"/>
+        </w:rPr>
+        <w:t>Hetzner</w:t>
+      </w:r>
+      <w:proofErr w:type="spellEnd"/>
+      <w:r>
+        <w:rPr>
+          <w:rFonts w:asciiTheme="minorHAnsi" w:hAnsiTheme="minorHAnsi" w:cstheme="minorHAnsi"/>
+        </w:rPr>
+        <w:t xml:space="preserve"> Online GmbH</w:t>
       </w:r>
     </w:p>
     <w:p>
@@ -7259,7 +7761,23 @@
           <w:sz w:val="24"/>
           <w:szCs w:val="24"/>
         </w:rPr>
-        <w:t>iterer Auftragsverarbeiter Nr. 5</w:t>
+        <w:t xml:space="preserve">iterer </w:t>
+      </w:r>
+      <w:proofErr w:type="spellStart"/>
+      <w:r>
+        <w:rPr>
+          <w:sz w:val="24"/>
+          <w:szCs w:val="24"/>
+        </w:rPr>
+        <w:t>Auftragsverarbeiter</w:t>
+      </w:r>
+      <w:proofErr w:type="spellEnd"/>
+      <w:r>
+        <w:rPr>
+          <w:sz w:val="24"/>
+          <w:szCs w:val="24"/>
+        </w:rPr>
+        <w:t xml:space="preserve"> Nr. 5</w:t>
       </w:r>
       <w:r>
         <w:rPr>
@@ -7293,11 +7811,19 @@
           <w:rFonts w:asciiTheme="minorHAnsi" w:hAnsiTheme="minorHAnsi" w:cstheme="minorHAnsi"/>
         </w:rPr>
       </w:pPr>
-      <w:r>
-        <w:rPr>
-          <w:rFonts w:asciiTheme="minorHAnsi" w:hAnsiTheme="minorHAnsi" w:cstheme="minorHAnsi"/>
-        </w:rPr>
-        <w:t>Contabo GmbH</w:t>
+      <w:proofErr w:type="spellStart"/>
+      <w:r>
+        <w:rPr>
+          <w:rFonts w:asciiTheme="minorHAnsi" w:hAnsiTheme="minorHAnsi" w:cstheme="minorHAnsi"/>
+        </w:rPr>
+        <w:t>Contabo</w:t>
+      </w:r>
+      <w:proofErr w:type="spellEnd"/>
+      <w:r>
+        <w:rPr>
+          <w:rFonts w:asciiTheme="minorHAnsi" w:hAnsiTheme="minorHAnsi" w:cstheme="minorHAnsi"/>
+        </w:rPr>
+        <w:t xml:space="preserve"> GmbH</w:t>
       </w:r>
     </w:p>
     <w:p>
@@ -7324,11 +7850,19 @@
           <w:rFonts w:asciiTheme="minorHAnsi" w:hAnsiTheme="minorHAnsi" w:cstheme="minorHAnsi"/>
         </w:rPr>
       </w:pPr>
-      <w:r>
-        <w:rPr>
-          <w:rFonts w:asciiTheme="minorHAnsi" w:hAnsiTheme="minorHAnsi" w:cstheme="minorHAnsi"/>
-        </w:rPr>
-        <w:t>Aschauer Straße 32a, 81549 München</w:t>
+      <w:proofErr w:type="spellStart"/>
+      <w:r>
+        <w:rPr>
+          <w:rFonts w:asciiTheme="minorHAnsi" w:hAnsiTheme="minorHAnsi" w:cstheme="minorHAnsi"/>
+        </w:rPr>
+        <w:t>Aschauer</w:t>
+      </w:r>
+      <w:proofErr w:type="spellEnd"/>
+      <w:r>
+        <w:rPr>
+          <w:rFonts w:asciiTheme="minorHAnsi" w:hAnsiTheme="minorHAnsi" w:cstheme="minorHAnsi"/>
+        </w:rPr>
+        <w:t xml:space="preserve"> Straße 32a, 81549 München</w:t>
       </w:r>
       <w:r>
         <w:rPr>
@@ -7426,7 +7960,23 @@
           <w:sz w:val="24"/>
           <w:szCs w:val="24"/>
         </w:rPr>
-        <w:t>iterer Auftragsverarbeiter Nr. 6</w:t>
+        <w:t xml:space="preserve">iterer </w:t>
+      </w:r>
+      <w:proofErr w:type="spellStart"/>
+      <w:r>
+        <w:rPr>
+          <w:sz w:val="24"/>
+          <w:szCs w:val="24"/>
+        </w:rPr>
+        <w:t>Auftragsverarbeiter</w:t>
+      </w:r>
+      <w:proofErr w:type="spellEnd"/>
+      <w:r>
+        <w:rPr>
+          <w:sz w:val="24"/>
+          <w:szCs w:val="24"/>
+        </w:rPr>
+        <w:t xml:space="preserve"> Nr. 6</w:t>
       </w:r>
       <w:r>
         <w:rPr>
@@ -7460,12 +8010,28 @@
           <w:rFonts w:asciiTheme="minorHAnsi" w:hAnsiTheme="minorHAnsi" w:cstheme="minorHAnsi"/>
         </w:rPr>
       </w:pPr>
-      <w:r>
-        <w:rPr>
-          <w:rFonts w:asciiTheme="minorHAnsi" w:hAnsiTheme="minorHAnsi" w:cstheme="minorHAnsi"/>
-        </w:rPr>
-        <w:t>FreshWorks inc.</w:t>
-      </w:r>
+      <w:proofErr w:type="spellStart"/>
+      <w:r>
+        <w:rPr>
+          <w:rFonts w:asciiTheme="minorHAnsi" w:hAnsiTheme="minorHAnsi" w:cstheme="minorHAnsi"/>
+        </w:rPr>
+        <w:t>FreshWorks</w:t>
+      </w:r>
+      <w:proofErr w:type="spellEnd"/>
+      <w:r>
+        <w:rPr>
+          <w:rFonts w:asciiTheme="minorHAnsi" w:hAnsiTheme="minorHAnsi" w:cstheme="minorHAnsi"/>
+        </w:rPr>
+        <w:t xml:space="preserve"> </w:t>
+      </w:r>
+      <w:proofErr w:type="spellStart"/>
+      <w:r>
+        <w:rPr>
+          <w:rFonts w:asciiTheme="minorHAnsi" w:hAnsiTheme="minorHAnsi" w:cstheme="minorHAnsi"/>
+        </w:rPr>
+        <w:t>inc.</w:t>
+      </w:r>
+      <w:proofErr w:type="spellEnd"/>
     </w:p>
     <w:p>
       <w:pPr>
@@ -7633,7 +8199,23 @@
           <w:sz w:val="24"/>
           <w:szCs w:val="24"/>
         </w:rPr>
-        <w:t>iterer Auftragsverarbeiter Nr. 7</w:t>
+        <w:t xml:space="preserve">iterer </w:t>
+      </w:r>
+      <w:proofErr w:type="spellStart"/>
+      <w:r>
+        <w:rPr>
+          <w:sz w:val="24"/>
+          <w:szCs w:val="24"/>
+        </w:rPr>
+        <w:t>Auftragsverarbeiter</w:t>
+      </w:r>
+      <w:proofErr w:type="spellEnd"/>
+      <w:r>
+        <w:rPr>
+          <w:sz w:val="24"/>
+          <w:szCs w:val="24"/>
+        </w:rPr>
+        <w:t xml:space="preserve"> Nr. 7</w:t>
       </w:r>
       <w:r>
         <w:rPr>
@@ -7800,7 +8382,23 @@
           <w:sz w:val="24"/>
           <w:szCs w:val="24"/>
         </w:rPr>
-        <w:t>iterer Auftragsverarbeiter Nr. 8</w:t>
+        <w:t xml:space="preserve">iterer </w:t>
+      </w:r>
+      <w:proofErr w:type="spellStart"/>
+      <w:r>
+        <w:rPr>
+          <w:sz w:val="24"/>
+          <w:szCs w:val="24"/>
+        </w:rPr>
+        <w:t>Auftragsverarbeiter</w:t>
+      </w:r>
+      <w:proofErr w:type="spellEnd"/>
+      <w:r>
+        <w:rPr>
+          <w:sz w:val="24"/>
+          <w:szCs w:val="24"/>
+        </w:rPr>
+        <w:t xml:space="preserve"> Nr. 8</w:t>
       </w:r>
       <w:r>
         <w:rPr>
@@ -7931,7 +8529,23 @@
           <w:sz w:val="24"/>
           <w:szCs w:val="24"/>
         </w:rPr>
-        <w:t>iterer Auftragsverarbeiter Nr. 9</w:t>
+        <w:t xml:space="preserve">iterer </w:t>
+      </w:r>
+      <w:proofErr w:type="spellStart"/>
+      <w:r>
+        <w:rPr>
+          <w:sz w:val="24"/>
+          <w:szCs w:val="24"/>
+        </w:rPr>
+        <w:t>Auftragsverarbeiter</w:t>
+      </w:r>
+      <w:proofErr w:type="spellEnd"/>
+      <w:r>
+        <w:rPr>
+          <w:sz w:val="24"/>
+          <w:szCs w:val="24"/>
+        </w:rPr>
+        <w:t xml:space="preserve"> Nr. 9</w:t>
       </w:r>
       <w:r>
         <w:rPr>
@@ -8070,7 +8684,23 @@
           <w:sz w:val="24"/>
           <w:szCs w:val="24"/>
         </w:rPr>
-        <w:t>iterer Auftragsverarbeiter Nr. 10</w:t>
+        <w:t xml:space="preserve">iterer </w:t>
+      </w:r>
+      <w:proofErr w:type="spellStart"/>
+      <w:r>
+        <w:rPr>
+          <w:sz w:val="24"/>
+          <w:szCs w:val="24"/>
+        </w:rPr>
+        <w:t>Auftragsverarbeiter</w:t>
+      </w:r>
+      <w:proofErr w:type="spellEnd"/>
+      <w:r>
+        <w:rPr>
+          <w:sz w:val="24"/>
+          <w:szCs w:val="24"/>
+        </w:rPr>
+        <w:t xml:space="preserve"> Nr. 10</w:t>
       </w:r>
       <w:r>
         <w:rPr>
@@ -8108,7 +8738,21 @@
         <w:rPr>
           <w:rFonts w:asciiTheme="minorHAnsi" w:hAnsiTheme="minorHAnsi" w:cstheme="minorHAnsi"/>
         </w:rPr>
-        <w:t xml:space="preserve">Arne Madro </w:t>
+        <w:t xml:space="preserve">Arne </w:t>
+      </w:r>
+      <w:proofErr w:type="spellStart"/>
+      <w:r>
+        <w:rPr>
+          <w:rFonts w:asciiTheme="minorHAnsi" w:hAnsiTheme="minorHAnsi" w:cstheme="minorHAnsi"/>
+        </w:rPr>
+        <w:t>Madro</w:t>
+      </w:r>
+      <w:proofErr w:type="spellEnd"/>
+      <w:r>
+        <w:rPr>
+          <w:rFonts w:asciiTheme="minorHAnsi" w:hAnsiTheme="minorHAnsi" w:cstheme="minorHAnsi"/>
+        </w:rPr>
+        <w:t xml:space="preserve"> </w:t>
       </w:r>
       <w:r>
         <w:rPr>
@@ -8235,7 +8879,23 @@
           <w:sz w:val="24"/>
           <w:szCs w:val="24"/>
         </w:rPr>
-        <w:t>iterer Auftragsverarbeiter Nr. 11</w:t>
+        <w:t xml:space="preserve">iterer </w:t>
+      </w:r>
+      <w:proofErr w:type="spellStart"/>
+      <w:r>
+        <w:rPr>
+          <w:sz w:val="24"/>
+          <w:szCs w:val="24"/>
+        </w:rPr>
+        <w:t>Auftragsverarbeiter</w:t>
+      </w:r>
+      <w:proofErr w:type="spellEnd"/>
+      <w:r>
+        <w:rPr>
+          <w:sz w:val="24"/>
+          <w:szCs w:val="24"/>
+        </w:rPr>
+        <w:t xml:space="preserve"> Nr. 11</w:t>
       </w:r>
       <w:r>
         <w:rPr>
@@ -8416,7 +9076,23 @@
           <w:sz w:val="24"/>
           <w:szCs w:val="24"/>
         </w:rPr>
-        <w:t>iterer Auftragsverarbeiter Nr. 12</w:t>
+        <w:t xml:space="preserve">iterer </w:t>
+      </w:r>
+      <w:proofErr w:type="spellStart"/>
+      <w:r>
+        <w:rPr>
+          <w:sz w:val="24"/>
+          <w:szCs w:val="24"/>
+        </w:rPr>
+        <w:t>Auftragsverarbeiter</w:t>
+      </w:r>
+      <w:proofErr w:type="spellEnd"/>
+      <w:r>
+        <w:rPr>
+          <w:sz w:val="24"/>
+          <w:szCs w:val="24"/>
+        </w:rPr>
+        <w:t xml:space="preserve"> Nr. 12</w:t>
       </w:r>
       <w:r>
         <w:rPr>
@@ -8538,6 +9214,214 @@
         </w:rPr>
         <w:t>Support- und Vertriebsdienstleistungen</w:t>
       </w:r>
+    </w:p>
+    <w:p>
+      <w:pPr>
+        <w:spacing w:after="120"/>
+        <w:rPr>
+          <w:rFonts w:asciiTheme="minorHAnsi" w:hAnsiTheme="minorHAnsi" w:cstheme="minorHAnsi"/>
+        </w:rPr>
+      </w:pPr>
+    </w:p>
+    <w:p>
+      <w:pPr>
+        <w:pStyle w:val="Titel"/>
+        <w:rPr>
+          <w:sz w:val="24"/>
+          <w:szCs w:val="24"/>
+        </w:rPr>
+      </w:pPr>
+      <w:r>
+        <w:rPr>
+          <w:sz w:val="24"/>
+          <w:szCs w:val="24"/>
+        </w:rPr>
+        <w:t>We</w:t>
+      </w:r>
+      <w:r>
+        <w:rPr>
+          <w:sz w:val="24"/>
+          <w:szCs w:val="24"/>
+        </w:rPr>
+        <w:t>i</w:t>
+      </w:r>
+      <w:r>
+        <w:rPr>
+          <w:sz w:val="24"/>
+          <w:szCs w:val="24"/>
+        </w:rPr>
+        <w:t xml:space="preserve">terer </w:t>
+      </w:r>
+      <w:proofErr w:type="spellStart"/>
+      <w:r>
+        <w:rPr>
+          <w:sz w:val="24"/>
+          <w:szCs w:val="24"/>
+        </w:rPr>
+        <w:t>Auftragsverarbeiter</w:t>
+      </w:r>
+      <w:proofErr w:type="spellEnd"/>
+      <w:r>
+        <w:rPr>
+          <w:sz w:val="24"/>
+          <w:szCs w:val="24"/>
+        </w:rPr>
+        <w:t xml:space="preserve"> Nr. 13</w:t>
+      </w:r>
+      <w:r>
+        <w:rPr>
+          <w:sz w:val="24"/>
+          <w:szCs w:val="24"/>
+        </w:rPr>
+        <w:t>:</w:t>
+      </w:r>
+    </w:p>
+    <w:p>
+      <w:pPr>
+        <w:pStyle w:val="Standard-OhneAbsatz"/>
+        <w:spacing w:before="120"/>
+        <w:rPr>
+          <w:rFonts w:asciiTheme="minorHAnsi" w:hAnsiTheme="minorHAnsi" w:cstheme="minorHAnsi"/>
+          <w:b/>
+        </w:rPr>
+      </w:pPr>
+      <w:r>
+        <w:rPr>
+          <w:rFonts w:asciiTheme="minorHAnsi" w:hAnsiTheme="minorHAnsi" w:cstheme="minorHAnsi"/>
+          <w:b/>
+        </w:rPr>
+        <w:t>Name:</w:t>
+      </w:r>
+    </w:p>
+    <w:p>
+      <w:pPr>
+        <w:pStyle w:val="Standard-OhneAbsatz"/>
+        <w:rPr>
+          <w:rFonts w:asciiTheme="minorHAnsi" w:hAnsiTheme="minorHAnsi" w:cstheme="minorHAnsi"/>
+        </w:rPr>
+      </w:pPr>
+      <w:proofErr w:type="spellStart"/>
+      <w:r>
+        <w:rPr>
+          <w:rFonts w:asciiTheme="minorHAnsi" w:hAnsiTheme="minorHAnsi" w:cstheme="minorHAnsi"/>
+        </w:rPr>
+        <w:t>a</w:t>
+      </w:r>
+      <w:r>
+        <w:rPr>
+          <w:rFonts w:asciiTheme="minorHAnsi" w:hAnsiTheme="minorHAnsi" w:cstheme="minorHAnsi"/>
+        </w:rPr>
+        <w:t>cmeo</w:t>
+      </w:r>
+      <w:proofErr w:type="spellEnd"/>
+      <w:r>
+        <w:rPr>
+          <w:rFonts w:asciiTheme="minorHAnsi" w:hAnsiTheme="minorHAnsi" w:cstheme="minorHAnsi"/>
+        </w:rPr>
+        <w:t xml:space="preserve"> GmbH</w:t>
+      </w:r>
+    </w:p>
+    <w:p>
+      <w:pPr>
+        <w:pStyle w:val="Standard-OhneAbsatz"/>
+        <w:spacing w:before="120"/>
+        <w:rPr>
+          <w:rFonts w:asciiTheme="minorHAnsi" w:hAnsiTheme="minorHAnsi" w:cstheme="minorHAnsi"/>
+          <w:b/>
+        </w:rPr>
+      </w:pPr>
+      <w:r>
+        <w:rPr>
+          <w:rFonts w:asciiTheme="minorHAnsi" w:hAnsiTheme="minorHAnsi" w:cstheme="minorHAnsi"/>
+          <w:b/>
+        </w:rPr>
+        <w:t>Anschrift inklusive Land:</w:t>
+      </w:r>
+    </w:p>
+    <w:p>
+      <w:pPr>
+        <w:pStyle w:val="Standard-OhneAbsatz"/>
+        <w:rPr>
+          <w:rFonts w:asciiTheme="minorHAnsi" w:hAnsiTheme="minorHAnsi" w:cstheme="minorHAnsi"/>
+        </w:rPr>
+      </w:pPr>
+      <w:r>
+        <w:rPr>
+          <w:rFonts w:asciiTheme="minorHAnsi" w:hAnsiTheme="minorHAnsi" w:cstheme="minorHAnsi"/>
+        </w:rPr>
+        <w:t>Mailänder Str. 2 / Expo Plaza</w:t>
+      </w:r>
+      <w:r>
+        <w:rPr>
+          <w:rFonts w:asciiTheme="minorHAnsi" w:hAnsiTheme="minorHAnsi" w:cstheme="minorHAnsi"/>
+        </w:rPr>
+        <w:t xml:space="preserve">, </w:t>
+      </w:r>
+      <w:r>
+        <w:rPr>
+          <w:rFonts w:asciiTheme="minorHAnsi" w:hAnsiTheme="minorHAnsi" w:cstheme="minorHAnsi"/>
+        </w:rPr>
+        <w:t>30539 Hannover</w:t>
+      </w:r>
+      <w:r>
+        <w:rPr>
+          <w:rFonts w:asciiTheme="minorHAnsi" w:hAnsiTheme="minorHAnsi" w:cstheme="minorHAnsi"/>
+        </w:rPr>
+        <w:t>, Deutschland</w:t>
+      </w:r>
+    </w:p>
+    <w:p>
+      <w:pPr>
+        <w:pStyle w:val="Standard-OhneAbsatz"/>
+        <w:spacing w:before="120"/>
+        <w:rPr>
+          <w:rFonts w:asciiTheme="minorHAnsi" w:hAnsiTheme="minorHAnsi" w:cstheme="minorHAnsi"/>
+          <w:b/>
+        </w:rPr>
+      </w:pPr>
+      <w:r>
+        <w:rPr>
+          <w:rFonts w:asciiTheme="minorHAnsi" w:hAnsiTheme="minorHAnsi" w:cstheme="minorHAnsi"/>
+          <w:b/>
+        </w:rPr>
+        <w:t>Umfang, Art und Zweck der Tätigkeit:</w:t>
+      </w:r>
+    </w:p>
+    <w:p>
+      <w:pPr>
+        <w:pStyle w:val="Standard-OhneAbsatz"/>
+        <w:rPr>
+          <w:rFonts w:asciiTheme="minorHAnsi" w:hAnsiTheme="minorHAnsi" w:cstheme="minorHAnsi"/>
+        </w:rPr>
+      </w:pPr>
+      <w:r>
+        <w:rPr>
+          <w:rFonts w:asciiTheme="minorHAnsi" w:hAnsiTheme="minorHAnsi" w:cstheme="minorHAnsi"/>
+        </w:rPr>
+        <w:t xml:space="preserve">Backup-Dienstleistungen, </w:t>
+      </w:r>
+      <w:proofErr w:type="spellStart"/>
+      <w:r>
+        <w:rPr>
+          <w:rFonts w:asciiTheme="minorHAnsi" w:hAnsiTheme="minorHAnsi" w:cstheme="minorHAnsi"/>
+        </w:rPr>
+        <w:t>hopeCloud</w:t>
+      </w:r>
+      <w:proofErr w:type="spellEnd"/>
+      <w:r>
+        <w:rPr>
+          <w:rFonts w:asciiTheme="minorHAnsi" w:hAnsiTheme="minorHAnsi" w:cstheme="minorHAnsi"/>
+        </w:rPr>
+        <w:t>-Backup</w:t>
+      </w:r>
+    </w:p>
+    <w:p>
+      <w:pPr>
+        <w:spacing w:after="120"/>
+        <w:rPr>
+          <w:rFonts w:asciiTheme="minorHAnsi" w:hAnsiTheme="minorHAnsi" w:cstheme="minorHAnsi"/>
+        </w:rPr>
+      </w:pPr>
     </w:p>
     <w:p>
       <w:pPr>
@@ -8679,14 +9563,7 @@
               <w:rPr>
                 <w:rFonts w:asciiTheme="minorHAnsi" w:hAnsiTheme="minorHAnsi" w:cstheme="minorHAnsi"/>
               </w:rPr>
-              <w:t xml:space="preserve">Neunkirchen, </w:t>
-            </w:r>
-            <w:bookmarkStart w:id="9" w:name="Date"/>
-            <w:r>
-              <w:rPr>
-                <w:rFonts w:asciiTheme="minorHAnsi" w:hAnsiTheme="minorHAnsi" w:cstheme="minorHAnsi"/>
-              </w:rPr>
-              <w:t>##</w:t>
+              <w:t>Neunkirchen, ##</w:t>
             </w:r>
             <w:proofErr w:type="spellStart"/>
             <w:r>
@@ -8702,7 +9579,6 @@
               </w:rPr>
               <w:t>##</w:t>
             </w:r>
-            <w:bookmarkEnd w:id="9"/>
           </w:p>
         </w:tc>
         <w:tc>
@@ -8989,7 +9865,7 @@
                               <w:sz w:val="10"/>
                               <w:szCs w:val="10"/>
                             </w:rPr>
-                            <w:t>2</w:t>
+                            <w:t>14</w:t>
                           </w:r>
                           <w:r>
                             <w:rPr>
@@ -9249,7 +10125,7 @@
                         <w:sz w:val="10"/>
                         <w:szCs w:val="10"/>
                       </w:rPr>
-                      <w:t>2</w:t>
+                      <w:t>14</w:t>
                     </w:r>
                     <w:r>
                       <w:rPr>
@@ -9498,6 +10374,7 @@
                               <w:szCs w:val="10"/>
                             </w:rPr>
                           </w:pPr>
+                          <w:proofErr w:type="spellStart"/>
                           <w:r>
                             <w:rPr>
                               <w:rFonts w:cs="Segoe UI"/>
@@ -9508,6 +10385,7 @@
                             </w:rPr>
                             <w:t>hope</w:t>
                           </w:r>
+                          <w:proofErr w:type="spellEnd"/>
                           <w:r>
                             <w:rPr>
                               <w:rFonts w:cs="Segoe UI"/>
@@ -9627,9 +10505,9 @@
             </wp:anchor>
           </w:drawing>
         </mc:Choice>
-        <mc:Fallback xmlns:w16cid="http://schemas.microsoft.com/office/word/2016/wordml/cid" xmlns:am3d="http://schemas.microsoft.com/office/drawing/2017/model3d" xmlns:aink="http://schemas.microsoft.com/office/drawing/2016/ink" xmlns:cx8="http://schemas.microsoft.com/office/drawing/2016/5/14/chartex" xmlns:cx7="http://schemas.microsoft.com/office/drawing/2016/5/13/chartex" xmlns:cx6="http://schemas.microsoft.com/office/drawing/2016/5/12/chartex" xmlns:cx5="http://schemas.microsoft.com/office/drawing/2016/5/11/chartex" xmlns:cx4="http://schemas.microsoft.com/office/drawing/2016/5/10/chartex" xmlns:cx3="http://schemas.microsoft.com/office/drawing/2016/5/9/chartex" xmlns:cx2="http://schemas.microsoft.com/office/drawing/2015/10/21/chartex" xmlns:cx1="http://schemas.microsoft.com/office/drawing/2015/9/8/chartex">
+        <mc:Fallback>
           <w:pict>
-            <v:shape w14:anchorId="6A74DA1C" id="_x0000_s1027" type="#_x0000_t202" style="position:absolute;left:0;text-align:left;margin-left:26.6pt;margin-top:.2pt;width:77.35pt;height:47.9pt;z-index:251659264;visibility:visible;mso-wrap-style:square;mso-width-percent:0;mso-height-percent:0;mso-wrap-distance-left:9pt;mso-wrap-distance-top:0;mso-wrap-distance-right:9pt;mso-wrap-distance-bottom:0;mso-position-horizontal:absolute;mso-position-horizontal-relative:page;mso-position-vertical:absolute;mso-position-vertical-relative:bottom-margin-area;mso-width-percent:0;mso-height-percent:0;mso-width-relative:margin;mso-height-relative:margin;v-text-anchor:top" o:gfxdata="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" filled="f" stroked="f">
+            <v:shape w14:anchorId="6A74DA1C" id="_x0000_s1027" type="#_x0000_t202" style="position:absolute;left:0;text-align:left;margin-left:26.6pt;margin-top:.2pt;width:77.35pt;height:47.9pt;z-index:251659264;visibility:visible;mso-wrap-style:square;mso-width-percent:0;mso-height-percent:0;mso-wrap-distance-left:9pt;mso-wrap-distance-top:0;mso-wrap-distance-right:9pt;mso-wrap-distance-bottom:0;mso-position-horizontal:absolute;mso-position-horizontal-relative:page;mso-position-vertical:absolute;mso-position-vertical-relative:bottom-margin-area;mso-width-percent:0;mso-height-percent:0;mso-width-relative:margin;mso-height-relative:margin;v-text-anchor:top" o:gfxdata="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" filled="f" stroked="f">
               <v:textbox style="mso-fit-shape-to-text:t">
                 <w:txbxContent>
                   <w:p>
@@ -9642,6 +10520,7 @@
                         <w:szCs w:val="10"/>
                       </w:rPr>
                     </w:pPr>
+                    <w:proofErr w:type="spellStart"/>
                     <w:r>
                       <w:rPr>
                         <w:rFonts w:cs="Segoe UI"/>
@@ -9652,6 +10531,7 @@
                       </w:rPr>
                       <w:t>hope</w:t>
                     </w:r>
+                    <w:proofErr w:type="spellEnd"/>
                     <w:r>
                       <w:rPr>
                         <w:rFonts w:cs="Segoe UI"/>
@@ -9873,8 +10753,18 @@
                               <w:sz w:val="10"/>
                               <w:szCs w:val="10"/>
                             </w:rPr>
-                            <w:t>77731 Willstätt</w:t>
+                            <w:t xml:space="preserve">77731 </w:t>
                           </w:r>
+                          <w:proofErr w:type="spellStart"/>
+                          <w:r>
+                            <w:rPr>
+                              <w:rFonts w:cs="Segoe UI"/>
+                              <w:sz w:val="10"/>
+                              <w:szCs w:val="10"/>
+                            </w:rPr>
+                            <w:t>Willstätt</w:t>
+                          </w:r>
+                          <w:proofErr w:type="spellEnd"/>
                         </w:p>
                         <w:p>
                           <w:pPr>
@@ -9939,7 +10829,7 @@
             </wp:anchor>
           </w:drawing>
         </mc:Choice>
-        <mc:Fallback xmlns:w16cid="http://schemas.microsoft.com/office/word/2016/wordml/cid" xmlns:am3d="http://schemas.microsoft.com/office/drawing/2017/model3d" xmlns:aink="http://schemas.microsoft.com/office/drawing/2016/ink" xmlns:cx8="http://schemas.microsoft.com/office/drawing/2016/5/14/chartex" xmlns:cx7="http://schemas.microsoft.com/office/drawing/2016/5/13/chartex" xmlns:cx6="http://schemas.microsoft.com/office/drawing/2016/5/12/chartex" xmlns:cx5="http://schemas.microsoft.com/office/drawing/2016/5/11/chartex" xmlns:cx4="http://schemas.microsoft.com/office/drawing/2016/5/10/chartex" xmlns:cx3="http://schemas.microsoft.com/office/drawing/2016/5/9/chartex" xmlns:cx2="http://schemas.microsoft.com/office/drawing/2015/10/21/chartex" xmlns:cx1="http://schemas.microsoft.com/office/drawing/2015/9/8/chartex">
+        <mc:Fallback>
           <w:pict>
             <v:shape w14:anchorId="5B72F73A" id="Textfeld 16" o:spid="_x0000_s1028" type="#_x0000_t202" style="position:absolute;left:0;text-align:left;margin-left:119.05pt;margin-top:.25pt;width:74.6pt;height:75pt;z-index:251660288;visibility:visible;mso-wrap-style:square;mso-width-percent:0;mso-height-percent:200;mso-wrap-distance-left:9pt;mso-wrap-distance-top:0;mso-wrap-distance-right:9pt;mso-wrap-distance-bottom:0;mso-position-horizontal:absolute;mso-position-horizontal-relative:page;mso-position-vertical:absolute;mso-position-vertical-relative:bottom-margin-area;mso-width-percent:0;mso-height-percent:200;mso-width-relative:margin;mso-height-relative:margin;v-text-anchor:top" o:gfxdata="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" filled="f" stroked="f">
               <v:textbox style="mso-fit-shape-to-text:t">
@@ -10005,8 +10895,18 @@
                         <w:sz w:val="10"/>
                         <w:szCs w:val="10"/>
                       </w:rPr>
-                      <w:t>77731 Willstätt</w:t>
+                      <w:t xml:space="preserve">77731 </w:t>
                     </w:r>
+                    <w:proofErr w:type="spellStart"/>
+                    <w:r>
+                      <w:rPr>
+                        <w:rFonts w:cs="Segoe UI"/>
+                        <w:sz w:val="10"/>
+                        <w:szCs w:val="10"/>
+                      </w:rPr>
+                      <w:t>Willstätt</w:t>
+                    </w:r>
+                    <w:proofErr w:type="spellEnd"/>
                   </w:p>
                   <w:p>
                     <w:pPr>
@@ -10245,9 +11145,9 @@
             </wp:anchor>
           </w:drawing>
         </mc:Choice>
-        <mc:Fallback xmlns:w16cid="http://schemas.microsoft.com/office/word/2016/wordml/cid" xmlns:am3d="http://schemas.microsoft.com/office/drawing/2017/model3d" xmlns:aink="http://schemas.microsoft.com/office/drawing/2016/ink" xmlns:cx8="http://schemas.microsoft.com/office/drawing/2016/5/14/chartex" xmlns:cx7="http://schemas.microsoft.com/office/drawing/2016/5/13/chartex" xmlns:cx6="http://schemas.microsoft.com/office/drawing/2016/5/12/chartex" xmlns:cx5="http://schemas.microsoft.com/office/drawing/2016/5/11/chartex" xmlns:cx4="http://schemas.microsoft.com/office/drawing/2016/5/10/chartex" xmlns:cx3="http://schemas.microsoft.com/office/drawing/2016/5/9/chartex" xmlns:cx2="http://schemas.microsoft.com/office/drawing/2015/10/21/chartex" xmlns:cx1="http://schemas.microsoft.com/office/drawing/2015/9/8/chartex">
+        <mc:Fallback>
           <w:pict>
-            <v:shape w14:anchorId="1C851D27" id="Textfeld 17" o:spid="_x0000_s1029" type="#_x0000_t202" style="position:absolute;left:0;text-align:left;margin-left:192.7pt;margin-top:.15pt;width:130.1pt;height:75pt;z-index:251663360;visibility:visible;mso-wrap-style:square;mso-width-percent:0;mso-height-percent:200;mso-wrap-distance-left:9pt;mso-wrap-distance-top:0;mso-wrap-distance-right:9pt;mso-wrap-distance-bottom:0;mso-position-horizontal:absolute;mso-position-horizontal-relative:page;mso-position-vertical:absolute;mso-position-vertical-relative:bottom-margin-area;mso-width-percent:0;mso-height-percent:200;mso-width-relative:margin;mso-height-relative:margin;v-text-anchor:top" o:gfxdata="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" filled="f" stroked="f">
+            <v:shape w14:anchorId="1C851D27" id="Textfeld 17" o:spid="_x0000_s1029" type="#_x0000_t202" style="position:absolute;left:0;text-align:left;margin-left:192.7pt;margin-top:.15pt;width:130.1pt;height:75pt;z-index:251663360;visibility:visible;mso-wrap-style:square;mso-width-percent:0;mso-height-percent:200;mso-wrap-distance-left:9pt;mso-wrap-distance-top:0;mso-wrap-distance-right:9pt;mso-wrap-distance-bottom:0;mso-position-horizontal:absolute;mso-position-horizontal-relative:page;mso-position-vertical:absolute;mso-position-vertical-relative:bottom-margin-area;mso-width-percent:0;mso-height-percent:200;mso-width-relative:margin;mso-height-relative:margin;v-text-anchor:top" o:gfxdata="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" filled="f" stroked="f">
               <v:textbox style="mso-fit-shape-to-text:t">
                 <w:txbxContent>
                   <w:p>
@@ -10590,9 +11490,9 @@
             </wp:anchor>
           </w:drawing>
         </mc:Choice>
-        <mc:Fallback xmlns:w16cid="http://schemas.microsoft.com/office/word/2016/wordml/cid" xmlns:am3d="http://schemas.microsoft.com/office/drawing/2017/model3d" xmlns:aink="http://schemas.microsoft.com/office/drawing/2016/ink" xmlns:cx8="http://schemas.microsoft.com/office/drawing/2016/5/14/chartex" xmlns:cx7="http://schemas.microsoft.com/office/drawing/2016/5/13/chartex" xmlns:cx6="http://schemas.microsoft.com/office/drawing/2016/5/12/chartex" xmlns:cx5="http://schemas.microsoft.com/office/drawing/2016/5/11/chartex" xmlns:cx4="http://schemas.microsoft.com/office/drawing/2016/5/10/chartex" xmlns:cx3="http://schemas.microsoft.com/office/drawing/2016/5/9/chartex" xmlns:cx2="http://schemas.microsoft.com/office/drawing/2015/10/21/chartex" xmlns:cx1="http://schemas.microsoft.com/office/drawing/2015/9/8/chartex">
+        <mc:Fallback>
           <w:pict>
-            <v:shape w14:anchorId="02A9CA80" id="_x0000_s1030" type="#_x0000_t202" style="position:absolute;left:0;text-align:left;margin-left:324.05pt;margin-top:.25pt;width:128.25pt;height:110.55pt;z-index:251661312;visibility:visible;mso-wrap-style:square;mso-width-percent:0;mso-height-percent:200;mso-wrap-distance-left:9pt;mso-wrap-distance-top:0;mso-wrap-distance-right:9pt;mso-wrap-distance-bottom:0;mso-position-horizontal:absolute;mso-position-horizontal-relative:page;mso-position-vertical:absolute;mso-position-vertical-relative:bottom-margin-area;mso-width-percent:0;mso-height-percent:200;mso-width-relative:margin;mso-height-relative:margin;v-text-anchor:top" o:gfxdata="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" filled="f" stroked="f">
+            <v:shape w14:anchorId="02A9CA80" id="_x0000_s1030" type="#_x0000_t202" style="position:absolute;left:0;text-align:left;margin-left:324.05pt;margin-top:.25pt;width:128.25pt;height:110.55pt;z-index:251661312;visibility:visible;mso-wrap-style:square;mso-width-percent:0;mso-height-percent:200;mso-wrap-distance-left:9pt;mso-wrap-distance-top:0;mso-wrap-distance-right:9pt;mso-wrap-distance-bottom:0;mso-position-horizontal:absolute;mso-position-horizontal-relative:page;mso-position-vertical:absolute;mso-position-vertical-relative:bottom-margin-area;mso-width-percent:0;mso-height-percent:200;mso-width-relative:margin;mso-height-relative:margin;v-text-anchor:top" o:gfxdata="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" filled="f" stroked="f">
               <v:textbox style="mso-fit-shape-to-text:t">
                 <w:txbxContent>
                   <w:p>
@@ -16030,7 +16930,7 @@
 </file>
 
 <file path=customXml/itemProps1.xml><?xml version="1.0" encoding="utf-8"?>
-<ds:datastoreItem xmlns:ds="http://schemas.openxmlformats.org/officeDocument/2006/customXml" ds:itemID="{A0C29D37-687D-45C4-8D6A-44A2A02F35BC}">
+<ds:datastoreItem xmlns:ds="http://schemas.openxmlformats.org/officeDocument/2006/customXml" ds:itemID="{9F6561AD-CE0F-4C00-BCFD-612075F6ED3E}">
   <ds:schemaRefs>
     <ds:schemaRef ds:uri="http://schemas.openxmlformats.org/officeDocument/2006/bibliography"/>
   </ds:schemaRefs>

</xml_diff>